<commit_message>
Add function strstr (task) and fix report
</commit_message>
<xml_diff>
--- a/Лабораторная работа 1.docx
+++ b/Лабораторная работа 1.docx
@@ -946,6 +946,7 @@
               <w:rFonts w:ascii="Times New Roman" w:hAnsi="Times New Roman" w:cs="Times New Roman"/>
               <w:sz w:val="28"/>
               <w:szCs w:val="28"/>
+              <w:lang w:val="en-US"/>
             </w:rPr>
           </w:pPr>
           <w:r>
@@ -962,145 +963,29 @@
               <w:sz w:val="28"/>
               <w:szCs w:val="28"/>
             </w:rPr>
-            <w:t>функции «</w:t>
-          </w:r>
-          <w:proofErr w:type="spellStart"/>
-          <w:r>
-            <w:rPr>
-              <w:rFonts w:ascii="Times New Roman" w:hAnsi="Times New Roman" w:cs="Times New Roman"/>
-              <w:sz w:val="28"/>
-              <w:szCs w:val="28"/>
-            </w:rPr>
-            <w:t>findMaxMinDiff</w:t>
-          </w:r>
-          <w:proofErr w:type="spellEnd"/>
-          <w:r>
-            <w:rPr>
-              <w:rFonts w:ascii="Times New Roman" w:hAnsi="Times New Roman" w:cs="Times New Roman"/>
-              <w:sz w:val="28"/>
-              <w:szCs w:val="28"/>
-            </w:rPr>
-            <w:t>»,</w:t>
-          </w:r>
-          <w:r>
-            <w:rPr>
-              <w:rFonts w:ascii="Times New Roman" w:hAnsi="Times New Roman" w:cs="Times New Roman"/>
-              <w:sz w:val="28"/>
-              <w:szCs w:val="28"/>
-            </w:rPr>
-            <w:t xml:space="preserve"> </w:t>
-          </w:r>
-          <w:r>
-            <w:rPr>
-              <w:rFonts w:ascii="Times New Roman" w:hAnsi="Times New Roman" w:cs="Times New Roman"/>
-              <w:sz w:val="28"/>
-              <w:szCs w:val="28"/>
-            </w:rPr>
-            <w:t>«</w:t>
-          </w:r>
-          <w:proofErr w:type="spellStart"/>
-          <w:r>
-            <w:rPr>
-              <w:rFonts w:ascii="Times New Roman" w:hAnsi="Times New Roman" w:cs="Times New Roman"/>
-              <w:sz w:val="28"/>
-              <w:szCs w:val="28"/>
-            </w:rPr>
-            <w:t>randomInitArray</w:t>
-          </w:r>
-          <w:proofErr w:type="spellEnd"/>
-          <w:r>
-            <w:rPr>
-              <w:rFonts w:ascii="Times New Roman" w:hAnsi="Times New Roman" w:cs="Times New Roman"/>
-              <w:sz w:val="28"/>
-              <w:szCs w:val="28"/>
-            </w:rPr>
-            <w:t>», «</w:t>
-          </w:r>
-          <w:proofErr w:type="spellStart"/>
-          <w:r>
-            <w:rPr>
-              <w:rFonts w:ascii="Times New Roman" w:hAnsi="Times New Roman" w:cs="Times New Roman"/>
-              <w:sz w:val="28"/>
-              <w:szCs w:val="28"/>
-            </w:rPr>
-            <w:t>createDynamicArray</w:t>
-          </w:r>
-          <w:proofErr w:type="spellEnd"/>
-          <w:r>
-            <w:rPr>
-              <w:rFonts w:ascii="Times New Roman" w:hAnsi="Times New Roman" w:cs="Times New Roman"/>
-              <w:sz w:val="28"/>
-              <w:szCs w:val="28"/>
-            </w:rPr>
-            <w:t>», «</w:t>
-          </w:r>
-          <w:proofErr w:type="spellStart"/>
-          <w:r>
-            <w:rPr>
-              <w:rFonts w:ascii="Times New Roman" w:hAnsi="Times New Roman" w:cs="Times New Roman"/>
-              <w:sz w:val="28"/>
-              <w:szCs w:val="28"/>
-            </w:rPr>
-            <w:t>sumRowsColsMatrix</w:t>
-          </w:r>
-          <w:proofErr w:type="spellEnd"/>
-          <w:r>
-            <w:rPr>
-              <w:rFonts w:ascii="Times New Roman" w:hAnsi="Times New Roman" w:cs="Times New Roman"/>
-              <w:sz w:val="28"/>
-              <w:szCs w:val="28"/>
-            </w:rPr>
-            <w:t>»,</w:t>
-          </w:r>
-          <w:r>
-            <w:rPr>
-              <w:rFonts w:ascii="Times New Roman" w:hAnsi="Times New Roman" w:cs="Times New Roman"/>
-              <w:sz w:val="28"/>
-              <w:szCs w:val="28"/>
-            </w:rPr>
-            <w:t xml:space="preserve"> </w:t>
-          </w:r>
-          <w:r>
-            <w:rPr>
-              <w:rFonts w:ascii="Times New Roman" w:hAnsi="Times New Roman" w:cs="Times New Roman"/>
-              <w:sz w:val="28"/>
-              <w:szCs w:val="28"/>
-            </w:rPr>
-            <w:t>«</w:t>
-          </w:r>
-          <w:proofErr w:type="spellStart"/>
-          <w:r>
-            <w:rPr>
-              <w:rFonts w:ascii="Times New Roman" w:hAnsi="Times New Roman" w:cs="Times New Roman"/>
-              <w:sz w:val="28"/>
-              <w:szCs w:val="28"/>
-            </w:rPr>
-            <w:t>searchStudentByName</w:t>
-          </w:r>
-          <w:proofErr w:type="spellEnd"/>
-          <w:r>
-            <w:rPr>
-              <w:rFonts w:ascii="Times New Roman" w:hAnsi="Times New Roman" w:cs="Times New Roman"/>
-              <w:sz w:val="28"/>
-              <w:szCs w:val="28"/>
-            </w:rPr>
-            <w:t>»</w:t>
-          </w:r>
-          <w:r>
-            <w:rPr>
-              <w:rFonts w:ascii="Times New Roman" w:hAnsi="Times New Roman" w:cs="Times New Roman"/>
-              <w:sz w:val="28"/>
-              <w:szCs w:val="28"/>
-            </w:rPr>
-            <w:t>, необходимые для решения задач лабораторной работы.</w:t>
-          </w:r>
-        </w:p>
-        <w:p>
-          <w:pPr>
+            <w:t>функции</w:t>
+          </w:r>
+          <w:r>
+            <w:rPr>
+              <w:rFonts w:ascii="Times New Roman" w:hAnsi="Times New Roman" w:cs="Times New Roman"/>
+              <w:sz w:val="28"/>
+              <w:szCs w:val="28"/>
+            </w:rPr>
+            <w:t>:</w:t>
+          </w:r>
+        </w:p>
+        <w:p>
+          <w:pPr>
+            <w:pStyle w:val="ac"/>
+            <w:numPr>
+              <w:ilvl w:val="0"/>
+              <w:numId w:val="1"/>
+            </w:numPr>
             <w:tabs>
               <w:tab w:val="left" w:pos="1276"/>
             </w:tabs>
             <w:spacing w:after="0" w:line="360" w:lineRule="auto"/>
+            <w:ind w:left="0" w:firstLine="851"/>
             <w:jc w:val="both"/>
             <w:rPr>
               <w:rFonts w:ascii="Times New Roman" w:hAnsi="Times New Roman" w:cs="Times New Roman"/>
@@ -1109,13 +994,108 @@
               <w:szCs w:val="28"/>
             </w:rPr>
           </w:pPr>
-        </w:p>
-        <w:p>
-          <w:pPr>
+          <w:r>
+            <w:rPr>
+              <w:rFonts w:ascii="Times New Roman" w:hAnsi="Times New Roman" w:cs="Times New Roman"/>
+              <w:sz w:val="28"/>
+              <w:szCs w:val="28"/>
+            </w:rPr>
+            <w:t>«</w:t>
+          </w:r>
+          <w:proofErr w:type="spellStart"/>
+          <w:r>
+            <w:rPr>
+              <w:rFonts w:ascii="Times New Roman" w:hAnsi="Times New Roman" w:cs="Times New Roman"/>
+              <w:sz w:val="28"/>
+              <w:szCs w:val="28"/>
+            </w:rPr>
+            <w:t>findMaxMinDiff</w:t>
+          </w:r>
+          <w:proofErr w:type="spellEnd"/>
+          <w:r>
+            <w:rPr>
+              <w:rFonts w:ascii="Times New Roman" w:hAnsi="Times New Roman" w:cs="Times New Roman"/>
+              <w:sz w:val="28"/>
+              <w:szCs w:val="28"/>
+            </w:rPr>
+            <w:t>»</w:t>
+          </w:r>
+          <w:r>
+            <w:rPr>
+              <w:rFonts w:ascii="Times New Roman" w:hAnsi="Times New Roman" w:cs="Times New Roman"/>
+              <w:bCs/>
+              <w:sz w:val="28"/>
+              <w:szCs w:val="28"/>
+            </w:rPr>
+            <w:t xml:space="preserve"> </w:t>
+          </w:r>
+          <w:r>
+            <w:rPr>
+              <w:rFonts w:ascii="Times New Roman" w:hAnsi="Times New Roman" w:cs="Times New Roman"/>
+              <w:bCs/>
+              <w:sz w:val="28"/>
+              <w:szCs w:val="28"/>
+            </w:rPr>
+            <w:t>нах</w:t>
+          </w:r>
+          <w:r>
+            <w:rPr>
+              <w:rFonts w:ascii="Times New Roman" w:hAnsi="Times New Roman" w:cs="Times New Roman"/>
+              <w:bCs/>
+              <w:sz w:val="28"/>
+              <w:szCs w:val="28"/>
+            </w:rPr>
+            <w:t xml:space="preserve">одит </w:t>
+          </w:r>
+          <w:r>
+            <w:rPr>
+              <w:rFonts w:ascii="Times New Roman" w:hAnsi="Times New Roman" w:cs="Times New Roman"/>
+              <w:bCs/>
+              <w:sz w:val="28"/>
+              <w:szCs w:val="28"/>
+            </w:rPr>
+            <w:t>разниц</w:t>
+          </w:r>
+          <w:r>
+            <w:rPr>
+              <w:rFonts w:ascii="Times New Roman" w:hAnsi="Times New Roman" w:cs="Times New Roman"/>
+              <w:bCs/>
+              <w:sz w:val="28"/>
+              <w:szCs w:val="28"/>
+            </w:rPr>
+            <w:t>у</w:t>
+          </w:r>
+          <w:r>
+            <w:rPr>
+              <w:rFonts w:ascii="Times New Roman" w:hAnsi="Times New Roman" w:cs="Times New Roman"/>
+              <w:bCs/>
+              <w:sz w:val="28"/>
+              <w:szCs w:val="28"/>
+            </w:rPr>
+            <w:t xml:space="preserve"> между максимальным и минимальным элементом массива</w:t>
+          </w:r>
+          <w:r>
+            <w:rPr>
+              <w:rFonts w:ascii="Times New Roman" w:hAnsi="Times New Roman" w:cs="Times New Roman"/>
+              <w:bCs/>
+              <w:sz w:val="28"/>
+              <w:szCs w:val="28"/>
+            </w:rPr>
+            <w:t>.</w:t>
+          </w:r>
+        </w:p>
+        <w:p>
+          <w:pPr>
+            <w:pStyle w:val="ac"/>
+            <w:numPr>
+              <w:ilvl w:val="0"/>
+              <w:numId w:val="1"/>
+            </w:numPr>
             <w:tabs>
               <w:tab w:val="left" w:pos="1276"/>
             </w:tabs>
             <w:spacing w:after="0" w:line="360" w:lineRule="auto"/>
+            <w:ind w:left="0" w:firstLine="851"/>
             <w:jc w:val="both"/>
             <w:rPr>
               <w:rFonts w:ascii="Times New Roman" w:hAnsi="Times New Roman" w:cs="Times New Roman"/>
@@ -1124,13 +1104,90 @@
               <w:szCs w:val="28"/>
             </w:rPr>
           </w:pPr>
-        </w:p>
-        <w:p>
-          <w:pPr>
+          <w:r>
+            <w:rPr>
+              <w:rFonts w:ascii="Times New Roman" w:hAnsi="Times New Roman" w:cs="Times New Roman"/>
+              <w:sz w:val="28"/>
+              <w:szCs w:val="28"/>
+            </w:rPr>
+            <w:t>«</w:t>
+          </w:r>
+          <w:proofErr w:type="spellStart"/>
+          <w:r>
+            <w:rPr>
+              <w:rFonts w:ascii="Times New Roman" w:hAnsi="Times New Roman" w:cs="Times New Roman"/>
+              <w:sz w:val="28"/>
+              <w:szCs w:val="28"/>
+            </w:rPr>
+            <w:t>randomInitArray</w:t>
+          </w:r>
+          <w:proofErr w:type="spellEnd"/>
+          <w:r>
+            <w:rPr>
+              <w:rFonts w:ascii="Times New Roman" w:hAnsi="Times New Roman" w:cs="Times New Roman"/>
+              <w:sz w:val="28"/>
+              <w:szCs w:val="28"/>
+            </w:rPr>
+            <w:t>»</w:t>
+          </w:r>
+          <w:r>
+            <w:rPr>
+              <w:rFonts w:ascii="Times New Roman" w:hAnsi="Times New Roman" w:cs="Times New Roman"/>
+              <w:bCs/>
+              <w:sz w:val="28"/>
+              <w:szCs w:val="28"/>
+            </w:rPr>
+            <w:t xml:space="preserve"> </w:t>
+          </w:r>
+          <w:r>
+            <w:rPr>
+              <w:rFonts w:ascii="Times New Roman" w:hAnsi="Times New Roman" w:cs="Times New Roman"/>
+              <w:bCs/>
+              <w:sz w:val="28"/>
+              <w:szCs w:val="28"/>
+            </w:rPr>
+            <w:t>заполн</w:t>
+          </w:r>
+          <w:r>
+            <w:rPr>
+              <w:rFonts w:ascii="Times New Roman" w:hAnsi="Times New Roman" w:cs="Times New Roman"/>
+              <w:bCs/>
+              <w:sz w:val="28"/>
+              <w:szCs w:val="28"/>
+            </w:rPr>
+            <w:t>яет</w:t>
+          </w:r>
+          <w:r>
+            <w:rPr>
+              <w:rFonts w:ascii="Times New Roman" w:hAnsi="Times New Roman" w:cs="Times New Roman"/>
+              <w:bCs/>
+              <w:sz w:val="28"/>
+              <w:szCs w:val="28"/>
+            </w:rPr>
+            <w:t xml:space="preserve"> массив случайными числами</w:t>
+          </w:r>
+          <w:r>
+            <w:rPr>
+              <w:rFonts w:ascii="Times New Roman" w:hAnsi="Times New Roman" w:cs="Times New Roman"/>
+              <w:bCs/>
+              <w:sz w:val="28"/>
+              <w:szCs w:val="28"/>
+            </w:rPr>
+            <w:t>.</w:t>
+          </w:r>
+        </w:p>
+        <w:p>
+          <w:pPr>
+            <w:pStyle w:val="ac"/>
+            <w:numPr>
+              <w:ilvl w:val="0"/>
+              <w:numId w:val="1"/>
+            </w:numPr>
             <w:tabs>
               <w:tab w:val="left" w:pos="1276"/>
             </w:tabs>
             <w:spacing w:after="0" w:line="360" w:lineRule="auto"/>
+            <w:ind w:left="0" w:firstLine="851"/>
             <w:jc w:val="both"/>
             <w:rPr>
               <w:rFonts w:ascii="Times New Roman" w:hAnsi="Times New Roman" w:cs="Times New Roman"/>
@@ -1139,13 +1196,90 @@
               <w:szCs w:val="28"/>
             </w:rPr>
           </w:pPr>
-        </w:p>
-        <w:p>
-          <w:pPr>
+          <w:r>
+            <w:rPr>
+              <w:rFonts w:ascii="Times New Roman" w:hAnsi="Times New Roman" w:cs="Times New Roman"/>
+              <w:sz w:val="28"/>
+              <w:szCs w:val="28"/>
+            </w:rPr>
+            <w:t>«</w:t>
+          </w:r>
+          <w:proofErr w:type="spellStart"/>
+          <w:r>
+            <w:rPr>
+              <w:rFonts w:ascii="Times New Roman" w:hAnsi="Times New Roman" w:cs="Times New Roman"/>
+              <w:sz w:val="28"/>
+              <w:szCs w:val="28"/>
+            </w:rPr>
+            <w:t>createDynamicArray</w:t>
+          </w:r>
+          <w:proofErr w:type="spellEnd"/>
+          <w:r>
+            <w:rPr>
+              <w:rFonts w:ascii="Times New Roman" w:hAnsi="Times New Roman" w:cs="Times New Roman"/>
+              <w:sz w:val="28"/>
+              <w:szCs w:val="28"/>
+            </w:rPr>
+            <w:t>»</w:t>
+          </w:r>
+          <w:r>
+            <w:rPr>
+              <w:rFonts w:ascii="Times New Roman" w:hAnsi="Times New Roman" w:cs="Times New Roman"/>
+              <w:bCs/>
+              <w:sz w:val="28"/>
+              <w:szCs w:val="28"/>
+            </w:rPr>
+            <w:t xml:space="preserve"> </w:t>
+          </w:r>
+          <w:r>
+            <w:rPr>
+              <w:rFonts w:ascii="Times New Roman" w:hAnsi="Times New Roman" w:cs="Times New Roman"/>
+              <w:bCs/>
+              <w:sz w:val="28"/>
+              <w:szCs w:val="28"/>
+            </w:rPr>
+            <w:t>созд</w:t>
+          </w:r>
+          <w:r>
+            <w:rPr>
+              <w:rFonts w:ascii="Times New Roman" w:hAnsi="Times New Roman" w:cs="Times New Roman"/>
+              <w:bCs/>
+              <w:sz w:val="28"/>
+              <w:szCs w:val="28"/>
+            </w:rPr>
+            <w:t>аёт</w:t>
+          </w:r>
+          <w:r>
+            <w:rPr>
+              <w:rFonts w:ascii="Times New Roman" w:hAnsi="Times New Roman" w:cs="Times New Roman"/>
+              <w:bCs/>
+              <w:sz w:val="28"/>
+              <w:szCs w:val="28"/>
+            </w:rPr>
+            <w:t xml:space="preserve"> массив произвольного размера</w:t>
+          </w:r>
+          <w:r>
+            <w:rPr>
+              <w:rFonts w:ascii="Times New Roman" w:hAnsi="Times New Roman" w:cs="Times New Roman"/>
+              <w:bCs/>
+              <w:sz w:val="28"/>
+              <w:szCs w:val="28"/>
+            </w:rPr>
+            <w:t>.</w:t>
+          </w:r>
+        </w:p>
+        <w:p>
+          <w:pPr>
+            <w:pStyle w:val="ac"/>
+            <w:numPr>
+              <w:ilvl w:val="0"/>
+              <w:numId w:val="1"/>
+            </w:numPr>
             <w:tabs>
               <w:tab w:val="left" w:pos="1276"/>
             </w:tabs>
             <w:spacing w:after="0" w:line="360" w:lineRule="auto"/>
+            <w:ind w:left="0" w:firstLine="851"/>
             <w:jc w:val="both"/>
             <w:rPr>
               <w:rFonts w:ascii="Times New Roman" w:hAnsi="Times New Roman" w:cs="Times New Roman"/>
@@ -1154,13 +1288,126 @@
               <w:szCs w:val="28"/>
             </w:rPr>
           </w:pPr>
-        </w:p>
-        <w:p>
-          <w:pPr>
+          <w:r>
+            <w:rPr>
+              <w:rFonts w:ascii="Times New Roman" w:hAnsi="Times New Roman" w:cs="Times New Roman"/>
+              <w:sz w:val="28"/>
+              <w:szCs w:val="28"/>
+            </w:rPr>
+            <w:t>«</w:t>
+          </w:r>
+          <w:proofErr w:type="spellStart"/>
+          <w:r>
+            <w:rPr>
+              <w:rFonts w:ascii="Times New Roman" w:hAnsi="Times New Roman" w:cs="Times New Roman"/>
+              <w:sz w:val="28"/>
+              <w:szCs w:val="28"/>
+            </w:rPr>
+            <w:t>sumRowsColsMatrix</w:t>
+          </w:r>
+          <w:proofErr w:type="spellEnd"/>
+          <w:r>
+            <w:rPr>
+              <w:rFonts w:ascii="Times New Roman" w:hAnsi="Times New Roman" w:cs="Times New Roman"/>
+              <w:sz w:val="28"/>
+              <w:szCs w:val="28"/>
+            </w:rPr>
+            <w:t>»</w:t>
+          </w:r>
+          <w:r>
+            <w:rPr>
+              <w:rFonts w:ascii="Times New Roman" w:hAnsi="Times New Roman" w:cs="Times New Roman"/>
+              <w:bCs/>
+              <w:sz w:val="28"/>
+              <w:szCs w:val="28"/>
+            </w:rPr>
+            <w:t xml:space="preserve"> </w:t>
+          </w:r>
+          <w:r>
+            <w:rPr>
+              <w:rFonts w:ascii="Times New Roman" w:hAnsi="Times New Roman" w:cs="Times New Roman"/>
+              <w:bCs/>
+              <w:sz w:val="28"/>
+              <w:szCs w:val="28"/>
+            </w:rPr>
+            <w:t>суммир</w:t>
+          </w:r>
+          <w:r>
+            <w:rPr>
+              <w:rFonts w:ascii="Times New Roman" w:hAnsi="Times New Roman" w:cs="Times New Roman"/>
+              <w:bCs/>
+              <w:sz w:val="28"/>
+              <w:szCs w:val="28"/>
+            </w:rPr>
+            <w:t>ует</w:t>
+          </w:r>
+          <w:r>
+            <w:rPr>
+              <w:rFonts w:ascii="Times New Roman" w:hAnsi="Times New Roman" w:cs="Times New Roman"/>
+              <w:bCs/>
+              <w:sz w:val="28"/>
+              <w:szCs w:val="28"/>
+            </w:rPr>
+            <w:t xml:space="preserve"> строк</w:t>
+          </w:r>
+          <w:r>
+            <w:rPr>
+              <w:rFonts w:ascii="Times New Roman" w:hAnsi="Times New Roman" w:cs="Times New Roman"/>
+              <w:bCs/>
+              <w:sz w:val="28"/>
+              <w:szCs w:val="28"/>
+            </w:rPr>
+            <w:t>и</w:t>
+          </w:r>
+          <w:r>
+            <w:rPr>
+              <w:rFonts w:ascii="Times New Roman" w:hAnsi="Times New Roman" w:cs="Times New Roman"/>
+              <w:bCs/>
+              <w:sz w:val="28"/>
+              <w:szCs w:val="28"/>
+            </w:rPr>
+            <w:t xml:space="preserve"> и столбц</w:t>
+          </w:r>
+          <w:r>
+            <w:rPr>
+              <w:rFonts w:ascii="Times New Roman" w:hAnsi="Times New Roman" w:cs="Times New Roman"/>
+              <w:bCs/>
+              <w:sz w:val="28"/>
+              <w:szCs w:val="28"/>
+            </w:rPr>
+            <w:t>ы</w:t>
+          </w:r>
+          <w:r>
+            <w:rPr>
+              <w:rFonts w:ascii="Times New Roman" w:hAnsi="Times New Roman" w:cs="Times New Roman"/>
+              <w:bCs/>
+              <w:sz w:val="28"/>
+              <w:szCs w:val="28"/>
+            </w:rPr>
+            <w:t xml:space="preserve"> матрицы с динамической памятью</w:t>
+          </w:r>
+          <w:r>
+            <w:rPr>
+              <w:rFonts w:ascii="Times New Roman" w:hAnsi="Times New Roman" w:cs="Times New Roman"/>
+              <w:bCs/>
+              <w:sz w:val="28"/>
+              <w:szCs w:val="28"/>
+            </w:rPr>
+            <w:t>.</w:t>
+          </w:r>
+        </w:p>
+        <w:p>
+          <w:pPr>
+            <w:pStyle w:val="ac"/>
+            <w:numPr>
+              <w:ilvl w:val="0"/>
+              <w:numId w:val="1"/>
+            </w:numPr>
             <w:tabs>
               <w:tab w:val="left" w:pos="1276"/>
             </w:tabs>
             <w:spacing w:after="0" w:line="360" w:lineRule="auto"/>
+            <w:ind w:left="0" w:firstLine="851"/>
             <w:jc w:val="both"/>
             <w:rPr>
               <w:rFonts w:ascii="Times New Roman" w:hAnsi="Times New Roman" w:cs="Times New Roman"/>
@@ -1169,21 +1416,68 @@
               <w:szCs w:val="28"/>
             </w:rPr>
           </w:pPr>
-        </w:p>
-        <w:p>
-          <w:pPr>
-            <w:tabs>
-              <w:tab w:val="left" w:pos="1276"/>
-            </w:tabs>
-            <w:spacing w:after="0" w:line="360" w:lineRule="auto"/>
-            <w:jc w:val="both"/>
-            <w:rPr>
-              <w:rFonts w:ascii="Times New Roman" w:hAnsi="Times New Roman" w:cs="Times New Roman"/>
-              <w:b/>
-              <w:sz w:val="28"/>
-              <w:szCs w:val="28"/>
-            </w:rPr>
-          </w:pPr>
+          <w:r>
+            <w:rPr>
+              <w:rFonts w:ascii="Times New Roman" w:hAnsi="Times New Roman" w:cs="Times New Roman"/>
+              <w:sz w:val="28"/>
+              <w:szCs w:val="28"/>
+            </w:rPr>
+            <w:t>«</w:t>
+          </w:r>
+          <w:proofErr w:type="spellStart"/>
+          <w:r>
+            <w:rPr>
+              <w:rFonts w:ascii="Times New Roman" w:hAnsi="Times New Roman" w:cs="Times New Roman"/>
+              <w:sz w:val="28"/>
+              <w:szCs w:val="28"/>
+            </w:rPr>
+            <w:t>searchStudentByName</w:t>
+          </w:r>
+          <w:proofErr w:type="spellEnd"/>
+          <w:r>
+            <w:rPr>
+              <w:rFonts w:ascii="Times New Roman" w:hAnsi="Times New Roman" w:cs="Times New Roman"/>
+              <w:sz w:val="28"/>
+              <w:szCs w:val="28"/>
+            </w:rPr>
+            <w:t>»</w:t>
+          </w:r>
+          <w:r>
+            <w:rPr>
+              <w:rFonts w:ascii="Times New Roman" w:hAnsi="Times New Roman" w:cs="Times New Roman"/>
+              <w:bCs/>
+              <w:sz w:val="28"/>
+              <w:szCs w:val="28"/>
+            </w:rPr>
+            <w:t xml:space="preserve"> </w:t>
+          </w:r>
+          <w:r>
+            <w:rPr>
+              <w:rFonts w:ascii="Times New Roman" w:hAnsi="Times New Roman" w:cs="Times New Roman"/>
+              <w:bCs/>
+              <w:sz w:val="28"/>
+              <w:szCs w:val="28"/>
+            </w:rPr>
+            <w:t>ищет</w:t>
+          </w:r>
+          <w:r>
+            <w:rPr>
+              <w:rFonts w:ascii="Times New Roman" w:hAnsi="Times New Roman" w:cs="Times New Roman"/>
+              <w:bCs/>
+              <w:sz w:val="28"/>
+              <w:szCs w:val="28"/>
+            </w:rPr>
+            <w:t xml:space="preserve"> студента по фамилии</w:t>
+          </w:r>
+          <w:r>
+            <w:rPr>
+              <w:rFonts w:ascii="Times New Roman" w:hAnsi="Times New Roman" w:cs="Times New Roman"/>
+              <w:bCs/>
+              <w:sz w:val="28"/>
+              <w:szCs w:val="28"/>
+            </w:rPr>
+            <w:t>.</w:t>
+          </w:r>
         </w:p>
         <w:p>
           <w:pPr>
@@ -10073,14 +10367,13 @@
         </w:p>
         <w:p>
           <w:pPr>
-            <w:spacing w:after="0" w:line="360" w:lineRule="auto"/>
+            <w:spacing w:before="120" w:after="0" w:line="360" w:lineRule="auto"/>
             <w:ind w:firstLine="709"/>
             <w:rPr>
               <w:rFonts w:ascii="Times New Roman" w:hAnsi="Times New Roman" w:cs="Times New Roman"/>
               <w:b/>
               <w:sz w:val="28"/>
               <w:szCs w:val="28"/>
-              <w:lang w:val="en-US"/>
             </w:rPr>
           </w:pPr>
           <w:r>
@@ -10090,304 +10383,172 @@
               <w:sz w:val="28"/>
               <w:szCs w:val="28"/>
             </w:rPr>
-            <w:t>Протокол трассировки программы</w:t>
-          </w:r>
-        </w:p>
-        <w:p>
-          <w:pPr>
-            <w:spacing w:after="0" w:line="360" w:lineRule="auto"/>
-            <w:jc w:val="center"/>
+            <w:t>Вывод</w:t>
+          </w:r>
+        </w:p>
+        <w:p>
+          <w:pPr>
+            <w:spacing w:after="0" w:line="360" w:lineRule="auto"/>
+            <w:ind w:firstLine="709"/>
+            <w:jc w:val="both"/>
+            <w:rPr>
+              <w:rFonts w:ascii="Times New Roman" w:hAnsi="Times New Roman" w:cs="Times New Roman"/>
+              <w:sz w:val="28"/>
+              <w:szCs w:val="28"/>
+            </w:rPr>
+          </w:pPr>
+          <w:r>
+            <w:rPr>
+              <w:rFonts w:ascii="Times New Roman" w:hAnsi="Times New Roman"/>
+              <w:sz w:val="28"/>
+              <w:szCs w:val="28"/>
+            </w:rPr>
+            <w:t>В ходе данной лабораторной работы б</w:t>
+          </w:r>
+          <w:r>
+            <w:rPr>
+              <w:rFonts w:ascii="Times New Roman" w:hAnsi="Times New Roman"/>
+              <w:sz w:val="28"/>
+              <w:szCs w:val="28"/>
+            </w:rPr>
+            <w:t xml:space="preserve">ыли </w:t>
+          </w:r>
+          <w:r>
+            <w:rPr>
+              <w:rFonts w:ascii="Times New Roman" w:hAnsi="Times New Roman" w:cs="Times New Roman"/>
+              <w:sz w:val="28"/>
+              <w:szCs w:val="28"/>
+            </w:rPr>
+            <w:t xml:space="preserve">исследованы </w:t>
+          </w:r>
+          <w:r>
+            <w:rPr>
+              <w:rFonts w:ascii="Times New Roman" w:hAnsi="Times New Roman" w:cs="Times New Roman"/>
+              <w:sz w:val="28"/>
+              <w:szCs w:val="28"/>
+            </w:rPr>
+            <w:t>метод</w:t>
+          </w:r>
+          <w:r>
+            <w:rPr>
+              <w:rFonts w:ascii="Times New Roman" w:hAnsi="Times New Roman" w:cs="Times New Roman"/>
+              <w:sz w:val="28"/>
+              <w:szCs w:val="28"/>
+            </w:rPr>
+            <w:t xml:space="preserve">ы </w:t>
+          </w:r>
+          <w:r>
+            <w:rPr>
+              <w:rFonts w:ascii="Times New Roman" w:hAnsi="Times New Roman" w:cs="Times New Roman"/>
+              <w:sz w:val="28"/>
+              <w:szCs w:val="28"/>
+            </w:rPr>
+            <w:t xml:space="preserve">работы со статическими одномерными и двумерными массивами. </w:t>
+          </w:r>
+          <w:r>
+            <w:rPr>
+              <w:rFonts w:ascii="Times New Roman" w:hAnsi="Times New Roman" w:cs="Times New Roman"/>
+              <w:sz w:val="28"/>
+              <w:szCs w:val="28"/>
+            </w:rPr>
+            <w:t>Закреплены</w:t>
+          </w:r>
+          <w:r>
+            <w:rPr>
+              <w:rFonts w:ascii="Times New Roman" w:hAnsi="Times New Roman" w:cs="Times New Roman"/>
+              <w:sz w:val="28"/>
+              <w:szCs w:val="28"/>
+            </w:rPr>
+            <w:t xml:space="preserve"> навык</w:t>
+          </w:r>
+          <w:r>
+            <w:rPr>
+              <w:rFonts w:ascii="Times New Roman" w:hAnsi="Times New Roman" w:cs="Times New Roman"/>
+              <w:sz w:val="28"/>
+              <w:szCs w:val="28"/>
+            </w:rPr>
+            <w:t>и</w:t>
+          </w:r>
+          <w:r>
+            <w:rPr>
+              <w:rFonts w:ascii="Times New Roman" w:hAnsi="Times New Roman" w:cs="Times New Roman"/>
+              <w:sz w:val="28"/>
+              <w:szCs w:val="28"/>
+            </w:rPr>
+            <w:t xml:space="preserve"> обработки массивов: заполнения, поиска, сортировки и анализа данных.</w:t>
+          </w:r>
+        </w:p>
+        <w:p>
+          <w:pPr>
+            <w:spacing w:before="120" w:after="0" w:line="360" w:lineRule="auto"/>
+            <w:ind w:firstLine="709"/>
             <w:rPr>
               <w:rFonts w:ascii="Times New Roman" w:hAnsi="Times New Roman" w:cs="Times New Roman"/>
               <w:b/>
               <w:sz w:val="28"/>
               <w:szCs w:val="28"/>
-              <w:lang w:val="en-US"/>
             </w:rPr>
           </w:pPr>
           <w:r>
             <w:rPr>
               <w:rFonts w:ascii="Times New Roman" w:hAnsi="Times New Roman" w:cs="Times New Roman"/>
               <w:b/>
-              <w:noProof/>
-              <w:sz w:val="28"/>
-              <w:szCs w:val="28"/>
-            </w:rPr>
-            <w:drawing>
-              <wp:inline distT="0" distB="0" distL="0" distR="0" wp14:anchorId="0D47424B" wp14:editId="5C116EA6">
-                <wp:extent cx="5341620" cy="1532540"/>
-                <wp:effectExtent l="0" t="0" r="0" b="0"/>
-                <wp:docPr id="432213676" name="Рисунок 1" descr="Изображение выглядит как текст, снимок экрана, линия, программное обеспечение&#10;&#10;Содержимое, созданное искусственным интеллектом, может быть неверным."/>
-                <wp:cNvGraphicFramePr>
-                  <a:graphicFrameLocks xmlns:a="http://schemas.openxmlformats.org/drawingml/2006/main" noChangeAspect="1"/>
-                </wp:cNvGraphicFramePr>
-                <a:graphic xmlns:a="http://schemas.openxmlformats.org/drawingml/2006/main">
-                  <a:graphicData uri="http://schemas.openxmlformats.org/drawingml/2006/picture">
-                    <pic:pic xmlns:pic="http://schemas.openxmlformats.org/drawingml/2006/picture">
-                      <pic:nvPicPr>
-                        <pic:cNvPr id="432213676" name="Рисунок 1" descr="Изображение выглядит как текст, снимок экрана, линия, программное обеспечение&#10;&#10;Содержимое, созданное искусственным интеллектом, может быть неверным."/>
-                        <pic:cNvPicPr/>
-                      </pic:nvPicPr>
-                      <pic:blipFill>
-                        <a:blip r:embed="rId13"/>
-                        <a:stretch>
-                          <a:fillRect/>
-                        </a:stretch>
-                      </pic:blipFill>
-                      <pic:spPr>
-                        <a:xfrm>
-                          <a:off x="0" y="0"/>
-                          <a:ext cx="5348523" cy="1534520"/>
-                        </a:xfrm>
-                        <a:prstGeom prst="rect">
-                          <a:avLst/>
-                        </a:prstGeom>
-                      </pic:spPr>
-                    </pic:pic>
-                  </a:graphicData>
-                </a:graphic>
-              </wp:inline>
-            </w:drawing>
-          </w:r>
-        </w:p>
-        <w:p>
-          <w:pPr>
-            <w:spacing w:after="0" w:line="360" w:lineRule="auto"/>
-            <w:jc w:val="center"/>
-            <w:rPr>
-              <w:rFonts w:ascii="Times New Roman" w:hAnsi="Times New Roman" w:cs="Times New Roman"/>
-              <w:b/>
-              <w:sz w:val="28"/>
-              <w:szCs w:val="28"/>
-              <w:lang w:val="en-US"/>
-            </w:rPr>
-          </w:pPr>
-          <w:r>
-            <w:rPr>
-              <w:rFonts w:ascii="Times New Roman" w:hAnsi="Times New Roman" w:cs="Times New Roman"/>
-              <w:b/>
-              <w:noProof/>
-              <w:sz w:val="28"/>
-              <w:szCs w:val="28"/>
-              <w:lang w:val="en-US"/>
-            </w:rPr>
-            <w:drawing>
-              <wp:inline distT="0" distB="0" distL="0" distR="0" wp14:anchorId="33549900" wp14:editId="238F7735">
-                <wp:extent cx="5318760" cy="1353143"/>
-                <wp:effectExtent l="0" t="0" r="0" b="0"/>
-                <wp:docPr id="1273964483" name="Рисунок 1" descr="Изображение выглядит как текст, снимок экрана, линия, программное обеспечение&#10;&#10;Содержимое, созданное искусственным интеллектом, может быть неверным."/>
-                <wp:cNvGraphicFramePr>
-                  <a:graphicFrameLocks xmlns:a="http://schemas.openxmlformats.org/drawingml/2006/main" noChangeAspect="1"/>
-                </wp:cNvGraphicFramePr>
-                <a:graphic xmlns:a="http://schemas.openxmlformats.org/drawingml/2006/main">
-                  <a:graphicData uri="http://schemas.openxmlformats.org/drawingml/2006/picture">
-                    <pic:pic xmlns:pic="http://schemas.openxmlformats.org/drawingml/2006/picture">
-                      <pic:nvPicPr>
-                        <pic:cNvPr id="1273964483" name="Рисунок 1" descr="Изображение выглядит как текст, снимок экрана, линия, программное обеспечение&#10;&#10;Содержимое, созданное искусственным интеллектом, может быть неверным."/>
-                        <pic:cNvPicPr/>
-                      </pic:nvPicPr>
-                      <pic:blipFill>
-                        <a:blip r:embed="rId14"/>
-                        <a:stretch>
-                          <a:fillRect/>
-                        </a:stretch>
-                      </pic:blipFill>
-                      <pic:spPr>
-                        <a:xfrm>
-                          <a:off x="0" y="0"/>
-                          <a:ext cx="5356338" cy="1362703"/>
-                        </a:xfrm>
-                        <a:prstGeom prst="rect">
-                          <a:avLst/>
-                        </a:prstGeom>
-                      </pic:spPr>
-                    </pic:pic>
-                  </a:graphicData>
-                </a:graphic>
-              </wp:inline>
-            </w:drawing>
-          </w:r>
-        </w:p>
-        <w:p>
-          <w:pPr>
-            <w:spacing w:before="120" w:after="0" w:line="360" w:lineRule="auto"/>
-            <w:ind w:firstLine="709"/>
-            <w:rPr>
-              <w:rFonts w:ascii="Times New Roman" w:hAnsi="Times New Roman" w:cs="Times New Roman"/>
-              <w:b/>
-              <w:sz w:val="28"/>
-              <w:szCs w:val="28"/>
-            </w:rPr>
-          </w:pPr>
-          <w:r>
-            <w:rPr>
-              <w:rFonts w:ascii="Times New Roman" w:hAnsi="Times New Roman" w:cs="Times New Roman"/>
-              <w:b/>
-              <w:sz w:val="28"/>
-              <w:szCs w:val="28"/>
-            </w:rPr>
-            <w:t>Вывод</w:t>
-          </w:r>
-        </w:p>
-        <w:p>
-          <w:pPr>
-            <w:spacing w:after="0" w:line="360" w:lineRule="auto"/>
-            <w:ind w:firstLine="709"/>
-            <w:jc w:val="both"/>
-            <w:rPr>
-              <w:rFonts w:ascii="Times New Roman" w:hAnsi="Times New Roman" w:cs="Times New Roman"/>
-              <w:sz w:val="28"/>
-              <w:szCs w:val="28"/>
-              <w:lang w:val="en-US"/>
-            </w:rPr>
-          </w:pPr>
-          <w:r>
+              <w:sz w:val="28"/>
+              <w:szCs w:val="28"/>
+              <w:lang w:val="en-US"/>
+            </w:rPr>
+            <w:t>GitHub</w:t>
+          </w:r>
+        </w:p>
+        <w:p>
+          <w:pPr>
+            <w:spacing w:after="0" w:line="360" w:lineRule="auto"/>
+            <w:ind w:firstLine="709"/>
+            <w:jc w:val="both"/>
             <w:rPr>
               <w:rFonts w:ascii="Times New Roman" w:hAnsi="Times New Roman"/>
               <w:sz w:val="28"/>
               <w:szCs w:val="28"/>
             </w:rPr>
-            <w:t>В ходе данной лабораторной работы б</w:t>
-          </w:r>
+          </w:pPr>
           <w:r>
             <w:rPr>
               <w:rFonts w:ascii="Times New Roman" w:hAnsi="Times New Roman"/>
               <w:sz w:val="28"/>
               <w:szCs w:val="28"/>
             </w:rPr>
-            <w:t xml:space="preserve">ыли </w:t>
-          </w:r>
-          <w:r>
-            <w:rPr>
-              <w:rFonts w:ascii="Times New Roman" w:hAnsi="Times New Roman" w:cs="Times New Roman"/>
-              <w:sz w:val="28"/>
-              <w:szCs w:val="28"/>
-            </w:rPr>
-            <w:t xml:space="preserve">исследованы </w:t>
-          </w:r>
-          <w:r>
-            <w:rPr>
-              <w:rFonts w:ascii="Times New Roman" w:hAnsi="Times New Roman" w:cs="Times New Roman"/>
-              <w:sz w:val="28"/>
-              <w:szCs w:val="28"/>
-            </w:rPr>
-            <w:t>метод</w:t>
-          </w:r>
-          <w:r>
-            <w:rPr>
-              <w:rFonts w:ascii="Times New Roman" w:hAnsi="Times New Roman" w:cs="Times New Roman"/>
-              <w:sz w:val="28"/>
-              <w:szCs w:val="28"/>
-            </w:rPr>
-            <w:t xml:space="preserve">ы </w:t>
-          </w:r>
-          <w:r>
-            <w:rPr>
-              <w:rFonts w:ascii="Times New Roman" w:hAnsi="Times New Roman" w:cs="Times New Roman"/>
-              <w:sz w:val="28"/>
-              <w:szCs w:val="28"/>
-            </w:rPr>
-            <w:t xml:space="preserve">работы со статическими одномерными и двумерными массивами. </w:t>
-          </w:r>
-          <w:r>
-            <w:rPr>
-              <w:rFonts w:ascii="Times New Roman" w:hAnsi="Times New Roman" w:cs="Times New Roman"/>
-              <w:sz w:val="28"/>
-              <w:szCs w:val="28"/>
-            </w:rPr>
-            <w:t>Закреплены</w:t>
-          </w:r>
-          <w:r>
-            <w:rPr>
-              <w:rFonts w:ascii="Times New Roman" w:hAnsi="Times New Roman" w:cs="Times New Roman"/>
-              <w:sz w:val="28"/>
-              <w:szCs w:val="28"/>
-            </w:rPr>
-            <w:t xml:space="preserve"> навык</w:t>
-          </w:r>
-          <w:r>
-            <w:rPr>
-              <w:rFonts w:ascii="Times New Roman" w:hAnsi="Times New Roman" w:cs="Times New Roman"/>
-              <w:sz w:val="28"/>
-              <w:szCs w:val="28"/>
-            </w:rPr>
-            <w:t>и</w:t>
-          </w:r>
-          <w:r>
-            <w:rPr>
-              <w:rFonts w:ascii="Times New Roman" w:hAnsi="Times New Roman" w:cs="Times New Roman"/>
-              <w:sz w:val="28"/>
-              <w:szCs w:val="28"/>
-            </w:rPr>
-            <w:t xml:space="preserve"> обработки массивов: заполнения, поиска, сортировки и анализа данных.</w:t>
-          </w:r>
-        </w:p>
-        <w:p>
-          <w:pPr>
-            <w:spacing w:before="120" w:after="0" w:line="360" w:lineRule="auto"/>
-            <w:ind w:firstLine="709"/>
-            <w:rPr>
-              <w:rFonts w:ascii="Times New Roman" w:hAnsi="Times New Roman" w:cs="Times New Roman"/>
-              <w:b/>
-              <w:sz w:val="28"/>
-              <w:szCs w:val="28"/>
-              <w:lang w:val="en-US"/>
-            </w:rPr>
-          </w:pPr>
-          <w:r>
-            <w:rPr>
-              <w:rFonts w:ascii="Times New Roman" w:hAnsi="Times New Roman" w:cs="Times New Roman"/>
-              <w:b/>
+            <w:t xml:space="preserve">Ссылка репозитория на </w:t>
+          </w:r>
+          <w:r>
+            <w:rPr>
+              <w:rFonts w:ascii="Times New Roman" w:hAnsi="Times New Roman"/>
               <w:sz w:val="28"/>
               <w:szCs w:val="28"/>
               <w:lang w:val="en-US"/>
             </w:rPr>
             <w:t>GitHub</w:t>
           </w:r>
-        </w:p>
-        <w:p>
-          <w:pPr>
-            <w:spacing w:after="0" w:line="360" w:lineRule="auto"/>
-            <w:ind w:firstLine="709"/>
-            <w:jc w:val="both"/>
+          <w:r>
             <w:rPr>
               <w:rFonts w:ascii="Times New Roman" w:hAnsi="Times New Roman"/>
               <w:sz w:val="28"/>
               <w:szCs w:val="28"/>
-              <w:lang w:val="en-US"/>
-            </w:rPr>
-          </w:pPr>
-          <w:r>
+            </w:rPr>
+            <w:t>:</w:t>
+          </w:r>
+        </w:p>
+        <w:p>
+          <w:pPr>
+            <w:spacing w:after="0" w:line="360" w:lineRule="auto"/>
+            <w:ind w:firstLine="709"/>
+            <w:jc w:val="both"/>
             <w:rPr>
               <w:rFonts w:ascii="Times New Roman" w:hAnsi="Times New Roman"/>
               <w:sz w:val="28"/>
               <w:szCs w:val="28"/>
             </w:rPr>
-            <w:t xml:space="preserve">Ссылка репозитория на </w:t>
-          </w:r>
-          <w:r>
-            <w:rPr>
-              <w:rFonts w:ascii="Times New Roman" w:hAnsi="Times New Roman"/>
-              <w:sz w:val="28"/>
-              <w:szCs w:val="28"/>
-              <w:lang w:val="en-US"/>
-            </w:rPr>
-            <w:t>GitHub:</w:t>
-          </w:r>
-        </w:p>
-        <w:p>
-          <w:pPr>
-            <w:spacing w:after="0" w:line="360" w:lineRule="auto"/>
-            <w:ind w:firstLine="709"/>
-            <w:jc w:val="both"/>
-            <w:rPr>
-              <w:rFonts w:ascii="Times New Roman" w:hAnsi="Times New Roman"/>
-              <w:sz w:val="28"/>
-              <w:szCs w:val="28"/>
-              <w:lang w:val="en-US"/>
-            </w:rPr>
-          </w:pPr>
-          <w:hyperlink r:id="rId15" w:history="1">
+          </w:pPr>
+          <w:hyperlink r:id="rId13" w:history="1">
             <w:r>
               <w:rPr>
                 <w:rStyle w:val="ad"/>
@@ -10396,7 +10557,108 @@
                 <w:szCs w:val="28"/>
                 <w:lang w:val="en-US"/>
               </w:rPr>
-              <w:t>https://github.com/NikitaFoxze/LogicLabs.git</w:t>
+              <w:t>https</w:t>
+            </w:r>
+            <w:r>
+              <w:rPr>
+                <w:rStyle w:val="ad"/>
+                <w:rFonts w:ascii="Times New Roman" w:hAnsi="Times New Roman"/>
+                <w:sz w:val="28"/>
+                <w:szCs w:val="28"/>
+              </w:rPr>
+              <w:t>://</w:t>
+            </w:r>
+            <w:proofErr w:type="spellStart"/>
+            <w:r>
+              <w:rPr>
+                <w:rStyle w:val="ad"/>
+                <w:rFonts w:ascii="Times New Roman" w:hAnsi="Times New Roman"/>
+                <w:sz w:val="28"/>
+                <w:szCs w:val="28"/>
+                <w:lang w:val="en-US"/>
+              </w:rPr>
+              <w:t>github</w:t>
+            </w:r>
+            <w:proofErr w:type="spellEnd"/>
+            <w:r>
+              <w:rPr>
+                <w:rStyle w:val="ad"/>
+                <w:rFonts w:ascii="Times New Roman" w:hAnsi="Times New Roman"/>
+                <w:sz w:val="28"/>
+                <w:szCs w:val="28"/>
+              </w:rPr>
+              <w:t>.</w:t>
+            </w:r>
+            <w:r>
+              <w:rPr>
+                <w:rStyle w:val="ad"/>
+                <w:rFonts w:ascii="Times New Roman" w:hAnsi="Times New Roman"/>
+                <w:sz w:val="28"/>
+                <w:szCs w:val="28"/>
+                <w:lang w:val="en-US"/>
+              </w:rPr>
+              <w:t>com</w:t>
+            </w:r>
+            <w:r>
+              <w:rPr>
+                <w:rStyle w:val="ad"/>
+                <w:rFonts w:ascii="Times New Roman" w:hAnsi="Times New Roman"/>
+                <w:sz w:val="28"/>
+                <w:szCs w:val="28"/>
+              </w:rPr>
+              <w:t>/</w:t>
+            </w:r>
+            <w:proofErr w:type="spellStart"/>
+            <w:r>
+              <w:rPr>
+                <w:rStyle w:val="ad"/>
+                <w:rFonts w:ascii="Times New Roman" w:hAnsi="Times New Roman"/>
+                <w:sz w:val="28"/>
+                <w:szCs w:val="28"/>
+                <w:lang w:val="en-US"/>
+              </w:rPr>
+              <w:t>NikitaFoxze</w:t>
+            </w:r>
+            <w:proofErr w:type="spellEnd"/>
+            <w:r>
+              <w:rPr>
+                <w:rStyle w:val="ad"/>
+                <w:rFonts w:ascii="Times New Roman" w:hAnsi="Times New Roman"/>
+                <w:sz w:val="28"/>
+                <w:szCs w:val="28"/>
+              </w:rPr>
+              <w:t>/</w:t>
+            </w:r>
+            <w:proofErr w:type="spellStart"/>
+            <w:r>
+              <w:rPr>
+                <w:rStyle w:val="ad"/>
+                <w:rFonts w:ascii="Times New Roman" w:hAnsi="Times New Roman"/>
+                <w:sz w:val="28"/>
+                <w:szCs w:val="28"/>
+                <w:lang w:val="en-US"/>
+              </w:rPr>
+              <w:t>LogicLabs</w:t>
+            </w:r>
+            <w:proofErr w:type="spellEnd"/>
+            <w:r>
+              <w:rPr>
+                <w:rStyle w:val="ad"/>
+                <w:rFonts w:ascii="Times New Roman" w:hAnsi="Times New Roman"/>
+                <w:sz w:val="28"/>
+                <w:szCs w:val="28"/>
+              </w:rPr>
+              <w:t>.</w:t>
+            </w:r>
+            <w:r>
+              <w:rPr>
+                <w:rStyle w:val="ad"/>
+                <w:rFonts w:ascii="Times New Roman" w:hAnsi="Times New Roman"/>
+                <w:sz w:val="28"/>
+                <w:szCs w:val="28"/>
+                <w:lang w:val="en-US"/>
+              </w:rPr>
+              <w:t>git</w:t>
             </w:r>
           </w:hyperlink>
         </w:p>
@@ -10415,7 +10677,7 @@
       </w:sdtContent>
     </w:sdt>
     <w:sectPr>
-      <w:footerReference w:type="default" r:id="rId16"/>
+      <w:footerReference w:type="default" r:id="rId14"/>
       <w:pgSz w:w="11906" w:h="16838"/>
       <w:pgMar w:top="1134" w:right="850" w:bottom="1134" w:left="1701" w:header="708" w:footer="708" w:gutter="0"/>
       <w:pgNumType w:start="0"/>
@@ -11162,7 +11424,6 @@
   <w:style w:type="character" w:default="1" w:styleId="a0">
     <w:name w:val="Default Paragraph Font"/>
     <w:uiPriority w:val="1"/>
-    <w:semiHidden/>
     <w:unhideWhenUsed/>
   </w:style>
   <w:style w:type="table" w:default="1" w:styleId="a1">

</xml_diff>